<commit_message>
added pdf solution and final essay folder
</commit_message>
<xml_diff>
--- a/Amit/Assignment1/Assignment1_Sol.docx
+++ b/Amit/Assignment1/Assignment1_Sol.docx
@@ -33,6 +33,13 @@
           <w:u w:val="single"/>
         </w:rPr>
         <w:t>Question1</w:t>
+      </w:r>
+      <w:r>
+        <w:rPr>
+          <w:sz w:val="28"/>
+          <w:szCs w:val="28"/>
+        </w:rPr>
+        <w:t xml:space="preserve"> (Some definitions relies on Wikipedia) </w:t>
       </w:r>
     </w:p>
     <w:p>
@@ -1207,15 +1214,7 @@
             <w:sz w:val="24"/>
             <w:szCs w:val="24"/>
           </w:rPr>
-          <m:t>w= 17.18</m:t>
-        </m:r>
-        <m:r>
-          <w:rPr>
-            <w:rFonts w:ascii="Cambria Math" w:eastAsiaTheme="minorEastAsia" w:hAnsi="Cambria Math"/>
-            <w:sz w:val="24"/>
-            <w:szCs w:val="24"/>
-          </w:rPr>
-          <m:t>cm</m:t>
+          <m:t>w= 17.18cm</m:t>
         </m:r>
       </m:oMath>
     </w:p>
@@ -1243,15 +1242,7 @@
             <w:sz w:val="24"/>
             <w:szCs w:val="24"/>
           </w:rPr>
-          <m:t>69.999≈70</m:t>
-        </m:r>
-        <m:r>
-          <w:rPr>
-            <w:rFonts w:ascii="Cambria Math" w:eastAsiaTheme="minorEastAsia" w:hAnsi="Cambria Math"/>
-            <w:sz w:val="24"/>
-            <w:szCs w:val="24"/>
-          </w:rPr>
-          <m:t>cm</m:t>
+          <m:t>69.999≈70cm</m:t>
         </m:r>
       </m:oMath>
       <w:r>
@@ -1393,39 +1384,7 @@
             <w:sz w:val="24"/>
             <w:szCs w:val="24"/>
           </w:rPr>
-          <m:t>=(</m:t>
-        </m:r>
-        <m:r>
-          <w:rPr>
-            <w:rFonts w:ascii="Cambria Math" w:eastAsiaTheme="minorEastAsia" w:hAnsi="Cambria Math"/>
-            <w:sz w:val="24"/>
-            <w:szCs w:val="24"/>
-          </w:rPr>
-          <m:t>-66.186</m:t>
-        </m:r>
-        <m:r>
-          <w:rPr>
-            <w:rFonts w:ascii="Cambria Math" w:eastAsiaTheme="minorEastAsia" w:hAnsi="Cambria Math"/>
-            <w:sz w:val="24"/>
-            <w:szCs w:val="24"/>
-          </w:rPr>
-          <m:t>,</m:t>
-        </m:r>
-        <m:r>
-          <w:rPr>
-            <w:rFonts w:ascii="Cambria Math" w:eastAsiaTheme="minorEastAsia" w:hAnsi="Cambria Math"/>
-            <w:sz w:val="24"/>
-            <w:szCs w:val="24"/>
-          </w:rPr>
-          <m:t>-22.79</m:t>
-        </m:r>
-        <m:r>
-          <w:rPr>
-            <w:rFonts w:ascii="Cambria Math" w:eastAsiaTheme="minorEastAsia" w:hAnsi="Cambria Math"/>
-            <w:sz w:val="24"/>
-            <w:szCs w:val="24"/>
-          </w:rPr>
-          <m:t>)</m:t>
+          <m:t>=(-66.186,-22.79)</m:t>
         </m:r>
       </m:oMath>
     </w:p>
@@ -2061,23 +2020,7 @@
               <w:sz w:val="24"/>
               <w:szCs w:val="24"/>
             </w:rPr>
-            <m:t>(</m:t>
-          </m:r>
-          <m:r>
-            <w:rPr>
-              <w:rFonts w:ascii="Cambria Math" w:eastAsiaTheme="minorEastAsia" w:hAnsi="Cambria Math"/>
-              <w:sz w:val="24"/>
-              <w:szCs w:val="24"/>
-            </w:rPr>
-            <m:t>Ψ</m:t>
-          </m:r>
-          <m:r>
-            <w:rPr>
-              <w:rFonts w:ascii="Cambria Math" w:eastAsiaTheme="minorEastAsia" w:hAnsi="Cambria Math"/>
-              <w:sz w:val="24"/>
-              <w:szCs w:val="24"/>
-            </w:rPr>
-            <m:t xml:space="preserve">) </m:t>
+            <m:t xml:space="preserve">(Ψ) </m:t>
           </m:r>
         </m:oMath>
       </m:oMathPara>
@@ -2138,23 +2081,7 @@
             <w:sz w:val="24"/>
             <w:szCs w:val="24"/>
           </w:rPr>
-          <m:t>=</m:t>
-        </m:r>
-        <m:r>
-          <w:rPr>
-            <w:rFonts w:ascii="Cambria Math" w:eastAsiaTheme="minorEastAsia" w:hAnsi="Cambria Math"/>
-            <w:sz w:val="24"/>
-            <w:szCs w:val="24"/>
-          </w:rPr>
-          <m:t>-15.92</m:t>
-        </m:r>
-        <m:r>
-          <w:rPr>
-            <w:rFonts w:ascii="Cambria Math" w:eastAsiaTheme="minorEastAsia" w:hAnsi="Cambria Math"/>
-            <w:sz w:val="24"/>
-            <w:szCs w:val="24"/>
-          </w:rPr>
-          <m:t xml:space="preserve">   and     </m:t>
+          <m:t xml:space="preserve">=-15.92   and     </m:t>
         </m:r>
         <m:sSup>
           <m:sSupPr>
@@ -2194,15 +2121,7 @@
             <w:sz w:val="24"/>
             <w:szCs w:val="24"/>
           </w:rPr>
-          <m:t>=</m:t>
-        </m:r>
-        <m:r>
-          <w:rPr>
-            <w:rFonts w:ascii="Cambria Math" w:eastAsiaTheme="minorEastAsia" w:hAnsi="Cambria Math"/>
-            <w:sz w:val="24"/>
-            <w:szCs w:val="24"/>
-          </w:rPr>
-          <m:t>-12.82</m:t>
+          <m:t>=-12.82</m:t>
         </m:r>
       </m:oMath>
     </w:p>
@@ -2271,93 +2190,13 @@
           <w:u w:val="single"/>
         </w:rPr>
       </w:pPr>
-    </w:p>
-    <w:p>
-      <w:pPr>
+      <w:r>
         <w:rPr>
           <w:sz w:val="28"/>
           <w:szCs w:val="28"/>
           <w:u w:val="single"/>
         </w:rPr>
-      </w:pPr>
-    </w:p>
-    <w:p>
-      <w:pPr>
-        <w:rPr>
-          <w:sz w:val="28"/>
-          <w:szCs w:val="28"/>
-          <w:u w:val="single"/>
-        </w:rPr>
-      </w:pPr>
-    </w:p>
-    <w:p>
-      <w:pPr>
-        <w:rPr>
-          <w:sz w:val="28"/>
-          <w:szCs w:val="28"/>
-          <w:u w:val="single"/>
-        </w:rPr>
-      </w:pPr>
-    </w:p>
-    <w:p>
-      <w:pPr>
-        <w:rPr>
-          <w:sz w:val="28"/>
-          <w:szCs w:val="28"/>
-          <w:u w:val="single"/>
-        </w:rPr>
-      </w:pPr>
-    </w:p>
-    <w:p>
-      <w:pPr>
-        <w:rPr>
-          <w:sz w:val="28"/>
-          <w:szCs w:val="28"/>
-          <w:u w:val="single"/>
-        </w:rPr>
-      </w:pPr>
-    </w:p>
-    <w:p>
-      <w:pPr>
-        <w:rPr>
-          <w:sz w:val="28"/>
-          <w:szCs w:val="28"/>
-          <w:u w:val="single"/>
-        </w:rPr>
-      </w:pPr>
-    </w:p>
-    <w:p>
-      <w:pPr>
-        <w:rPr>
-          <w:sz w:val="28"/>
-          <w:szCs w:val="28"/>
-          <w:u w:val="single"/>
-        </w:rPr>
-      </w:pPr>
-    </w:p>
-    <w:p>
-      <w:pPr>
-        <w:rPr>
-          <w:sz w:val="28"/>
-          <w:szCs w:val="28"/>
-          <w:u w:val="single"/>
-        </w:rPr>
-      </w:pPr>
-    </w:p>
-    <w:p>
-      <w:pPr>
-        <w:rPr>
-          <w:sz w:val="28"/>
-          <w:szCs w:val="28"/>
-          <w:u w:val="single"/>
-        </w:rPr>
-      </w:pPr>
-      <w:r>
-        <w:rPr>
-          <w:sz w:val="28"/>
-          <w:szCs w:val="28"/>
-          <w:u w:val="single"/>
-        </w:rPr>
+        <w:lastRenderedPageBreak/>
         <w:t>Question4</w:t>
       </w:r>
     </w:p>

</xml_diff>

<commit_message>
finished ass1 and added final project draft
</commit_message>
<xml_diff>
--- a/Amit/Assignment1/Assignment1_Sol.docx
+++ b/Amit/Assignment1/Assignment1_Sol.docx
@@ -39,7 +39,21 @@
           <w:sz w:val="28"/>
           <w:szCs w:val="28"/>
         </w:rPr>
-        <w:t xml:space="preserve"> (Some definitions relies on Wikipedia) </w:t>
+        <w:t xml:space="preserve"> (Some definitions </w:t>
+      </w:r>
+      <w:r>
+        <w:rPr>
+          <w:sz w:val="28"/>
+          <w:szCs w:val="28"/>
+        </w:rPr>
+        <w:t>rely</w:t>
+      </w:r>
+      <w:r>
+        <w:rPr>
+          <w:sz w:val="28"/>
+          <w:szCs w:val="28"/>
+        </w:rPr>
+        <w:t xml:space="preserve"> on Wikipedia) </w:t>
       </w:r>
     </w:p>
     <w:p>
@@ -789,6 +803,35 @@
     </w:p>
     <w:p>
       <w:pPr>
+        <w:rPr>
+          <w:sz w:val="24"/>
+          <w:szCs w:val="24"/>
+        </w:rPr>
+      </w:pPr>
+      <w:r>
+        <w:rPr>
+          <w:sz w:val="24"/>
+          <w:szCs w:val="24"/>
+        </w:rPr>
+        <w:t xml:space="preserve">I assumed the samples were taken from a 360 degrees sensor and that they were taken </w:t>
+      </w:r>
+      <w:r>
+        <w:rPr>
+          <w:sz w:val="24"/>
+          <w:szCs w:val="24"/>
+        </w:rPr>
+        <w:t>counterclockwise</w:t>
+      </w:r>
+      <w:r>
+        <w:rPr>
+          <w:sz w:val="24"/>
+          <w:szCs w:val="24"/>
+        </w:rPr>
+        <w:t>.</w:t>
+      </w:r>
+    </w:p>
+    <w:p>
+      <w:pPr>
         <w:pStyle w:val="ListParagraph"/>
         <w:numPr>
           <w:ilvl w:val="0"/>
@@ -1030,7 +1073,21 @@
           <w:sz w:val="24"/>
           <w:szCs w:val="24"/>
         </w:rPr>
-        <w:t xml:space="preserve">) alongside the actual distances. So, w could be extracted in the resulted triangle using the cosine sentence. </w:t>
+        <w:t xml:space="preserve">) alongside the actual distances. So, </w:t>
+      </w:r>
+      <w:r>
+        <w:rPr>
+          <w:sz w:val="24"/>
+          <w:szCs w:val="24"/>
+        </w:rPr>
+        <w:t>W</w:t>
+      </w:r>
+      <w:r>
+        <w:rPr>
+          <w:sz w:val="24"/>
+          <w:szCs w:val="24"/>
+        </w:rPr>
+        <w:t xml:space="preserve"> could be extracted in the resulted triangle using the cosine sentence. </w:t>
       </w:r>
       <m:oMath>
         <m:sSup>
@@ -1214,7 +1271,23 @@
             <w:sz w:val="24"/>
             <w:szCs w:val="24"/>
           </w:rPr>
-          <m:t>w= 17.18cm</m:t>
+          <m:t xml:space="preserve">w= </m:t>
+        </m:r>
+        <m:r>
+          <w:rPr>
+            <w:rFonts w:ascii="Cambria Math" w:eastAsiaTheme="minorEastAsia" w:hAnsi="Cambria Math"/>
+            <w:sz w:val="24"/>
+            <w:szCs w:val="24"/>
+          </w:rPr>
+          <m:t xml:space="preserve">15.96 </m:t>
+        </m:r>
+        <m:r>
+          <w:rPr>
+            <w:rFonts w:ascii="Cambria Math" w:eastAsiaTheme="minorEastAsia" w:hAnsi="Cambria Math"/>
+            <w:sz w:val="24"/>
+            <w:szCs w:val="24"/>
+          </w:rPr>
+          <m:t>cm</m:t>
         </m:r>
       </m:oMath>
     </w:p>
@@ -1278,7 +1351,23 @@
             <w:sz w:val="24"/>
             <w:szCs w:val="24"/>
           </w:rPr>
-          <m:t xml:space="preserve">w=17.18cm  D=70cm θ=199° </m:t>
+          <m:t>w=1</m:t>
+        </m:r>
+        <m:r>
+          <w:rPr>
+            <w:rFonts w:ascii="Cambria Math" w:eastAsiaTheme="minorEastAsia" w:hAnsi="Cambria Math"/>
+            <w:sz w:val="24"/>
+            <w:szCs w:val="24"/>
+          </w:rPr>
+          <m:t>5.96</m:t>
+        </m:r>
+        <m:r>
+          <w:rPr>
+            <w:rFonts w:ascii="Cambria Math" w:eastAsiaTheme="minorEastAsia" w:hAnsi="Cambria Math"/>
+            <w:sz w:val="24"/>
+            <w:szCs w:val="24"/>
+          </w:rPr>
+          <m:t xml:space="preserve">cm  D=70cm θ=199° </m:t>
         </m:r>
       </m:oMath>
     </w:p>
@@ -2181,15 +2270,6 @@
           <w:u w:val="single"/>
         </w:rPr>
       </w:pPr>
-    </w:p>
-    <w:p>
-      <w:pPr>
-        <w:rPr>
-          <w:sz w:val="28"/>
-          <w:szCs w:val="28"/>
-          <w:u w:val="single"/>
-        </w:rPr>
-      </w:pPr>
       <w:r>
         <w:rPr>
           <w:sz w:val="28"/>
@@ -2417,7 +2497,23 @@
           <w:sz w:val="24"/>
           <w:szCs w:val="24"/>
         </w:rPr>
-        <w:t xml:space="preserve"> (“Robotshop” community)</w:t>
+        <w:t xml:space="preserve"> (“</w:t>
+      </w:r>
+      <w:proofErr w:type="spellStart"/>
+      <w:r>
+        <w:rPr>
+          <w:sz w:val="24"/>
+          <w:szCs w:val="24"/>
+        </w:rPr>
+        <w:t>Robotshop</w:t>
+      </w:r>
+      <w:proofErr w:type="spellEnd"/>
+      <w:r>
+        <w:rPr>
+          <w:sz w:val="24"/>
+          <w:szCs w:val="24"/>
+        </w:rPr>
+        <w:t>” community)</w:t>
       </w:r>
     </w:p>
     <w:p>

</xml_diff>